<commit_message>
Testat 1 vorbereitet, Legende MEINERSEITS aktualisiert
</commit_message>
<xml_diff>
--- a/Testat 1/Anforderungsliste.docx
+++ b/Testat 1/Anforderungsliste.docx
@@ -6,8 +6,14 @@
       <w:pPr>
         <w:pStyle w:val="berschrift1"/>
         <w:jc w:val="center"/>
-      </w:pPr>
-      <w:r>
+        <w:rPr>
+          <w:color w:val="auto"/>
+        </w:rPr>
+      </w:pPr>
+      <w:r>
+        <w:rPr>
+          <w:color w:val="auto"/>
+        </w:rPr>
         <w:t>Anforderungsliste</w:t>
       </w:r>
     </w:p>
@@ -29,14 +35,70 @@
           <w:sz w:val="24"/>
           <w:szCs w:val="24"/>
         </w:rPr>
-        <w:t>Wirtschaftliche Fertigung erreicht durch Guss-Gehäuse</w:t>
-      </w:r>
-      <w:r>
-        <w:rPr>
-          <w:sz w:val="24"/>
-          <w:szCs w:val="24"/>
-        </w:rPr>
-        <w:t>. Möglichst kauf und Normteile verwenden</w:t>
+        <w:t>Wirtschaftliche Fertigung</w:t>
+      </w:r>
+      <w:r>
+        <w:rPr>
+          <w:sz w:val="24"/>
+          <w:szCs w:val="24"/>
+        </w:rPr>
+        <w:t>:</w:t>
+      </w:r>
+      <w:r>
+        <w:rPr>
+          <w:sz w:val="24"/>
+          <w:szCs w:val="24"/>
+        </w:rPr>
+        <w:t xml:space="preserve"> </w:t>
+      </w:r>
+      <w:r>
+        <w:rPr>
+          <w:sz w:val="24"/>
+          <w:szCs w:val="24"/>
+        </w:rPr>
+        <w:t>E</w:t>
+      </w:r>
+      <w:r>
+        <w:rPr>
+          <w:sz w:val="24"/>
+          <w:szCs w:val="24"/>
+        </w:rPr>
+        <w:t>rreicht durch Guss-Gehäuse</w:t>
+      </w:r>
+      <w:r>
+        <w:rPr>
+          <w:sz w:val="24"/>
+          <w:szCs w:val="24"/>
+        </w:rPr>
+        <w:t xml:space="preserve">. Möglichst </w:t>
+      </w:r>
+      <w:r>
+        <w:rPr>
+          <w:sz w:val="24"/>
+          <w:szCs w:val="24"/>
+        </w:rPr>
+        <w:t>K</w:t>
+      </w:r>
+      <w:r>
+        <w:rPr>
+          <w:sz w:val="24"/>
+          <w:szCs w:val="24"/>
+        </w:rPr>
+        <w:t>auf</w:t>
+      </w:r>
+      <w:r>
+        <w:rPr>
+          <w:sz w:val="24"/>
+          <w:szCs w:val="24"/>
+        </w:rPr>
+        <w:t>-</w:t>
+      </w:r>
+      <w:r>
+        <w:rPr>
+          <w:sz w:val="24"/>
+          <w:szCs w:val="24"/>
+        </w:rPr>
+        <w:t xml:space="preserve"> und Normteile verwenden</w:t>
       </w:r>
     </w:p>
     <w:p>
@@ -56,7 +118,49 @@
           <w:sz w:val="24"/>
           <w:szCs w:val="24"/>
         </w:rPr>
-        <w:t>Wartungsfreundlichkeit erreicht durch zweiteiliges Gehäuse, Wartungsklappen, Schaufenster</w:t>
+        <w:t>Wartungsfreundlichkeit</w:t>
+      </w:r>
+      <w:r>
+        <w:rPr>
+          <w:sz w:val="24"/>
+          <w:szCs w:val="24"/>
+        </w:rPr>
+        <w:t>:</w:t>
+      </w:r>
+      <w:r>
+        <w:rPr>
+          <w:sz w:val="24"/>
+          <w:szCs w:val="24"/>
+        </w:rPr>
+        <w:t xml:space="preserve"> </w:t>
+      </w:r>
+      <w:r>
+        <w:rPr>
+          <w:sz w:val="24"/>
+          <w:szCs w:val="24"/>
+        </w:rPr>
+        <w:t>E</w:t>
+      </w:r>
+      <w:r>
+        <w:rPr>
+          <w:sz w:val="24"/>
+          <w:szCs w:val="24"/>
+        </w:rPr>
+        <w:t xml:space="preserve">rreicht durch zweiteiliges Gehäuse, </w:t>
+      </w:r>
+      <w:r>
+        <w:rPr>
+          <w:sz w:val="24"/>
+          <w:szCs w:val="24"/>
+        </w:rPr>
+        <w:t xml:space="preserve">große </w:t>
+      </w:r>
+      <w:r>
+        <w:rPr>
+          <w:sz w:val="24"/>
+          <w:szCs w:val="24"/>
+        </w:rPr>
+        <w:t>Wartungsklappen, Schaufenster</w:t>
       </w:r>
       <w:r>
         <w:rPr>
@@ -83,7 +187,49 @@
           <w:sz w:val="24"/>
           <w:szCs w:val="24"/>
         </w:rPr>
-        <w:t>Langlebigkeit des Motors erreich durch Fliehkraftkupplung mit Lastfreiem Anlauf</w:t>
+        <w:t>Langlebigkeit des Motors</w:t>
+      </w:r>
+      <w:r>
+        <w:rPr>
+          <w:sz w:val="24"/>
+          <w:szCs w:val="24"/>
+        </w:rPr>
+        <w:t>:</w:t>
+      </w:r>
+      <w:r>
+        <w:rPr>
+          <w:sz w:val="24"/>
+          <w:szCs w:val="24"/>
+        </w:rPr>
+        <w:t xml:space="preserve"> </w:t>
+      </w:r>
+      <w:r>
+        <w:rPr>
+          <w:sz w:val="24"/>
+          <w:szCs w:val="24"/>
+        </w:rPr>
+        <w:t>E</w:t>
+      </w:r>
+      <w:r>
+        <w:rPr>
+          <w:sz w:val="24"/>
+          <w:szCs w:val="24"/>
+        </w:rPr>
+        <w:t xml:space="preserve">rreich durch Fliehkraftkupplung mit </w:t>
+      </w:r>
+      <w:r>
+        <w:rPr>
+          <w:sz w:val="24"/>
+          <w:szCs w:val="24"/>
+        </w:rPr>
+        <w:t>l</w:t>
+      </w:r>
+      <w:r>
+        <w:rPr>
+          <w:sz w:val="24"/>
+          <w:szCs w:val="24"/>
+        </w:rPr>
+        <w:t>astfreiem Anlauf</w:t>
       </w:r>
     </w:p>
     <w:p>
@@ -103,7 +249,21 @@
           <w:sz w:val="24"/>
           <w:szCs w:val="24"/>
         </w:rPr>
-        <w:t>Koaxiale Bauweise mit Vorgelegewelle</w:t>
+        <w:t xml:space="preserve">Koaxiale Bauweise </w:t>
+      </w:r>
+      <w:r>
+        <w:rPr>
+          <w:sz w:val="24"/>
+          <w:szCs w:val="24"/>
+        </w:rPr>
+        <w:t>unter Benutzung einer</w:t>
+      </w:r>
+      <w:r>
+        <w:rPr>
+          <w:sz w:val="24"/>
+          <w:szCs w:val="24"/>
+        </w:rPr>
+        <w:t xml:space="preserve"> Vorgelegewelle</w:t>
       </w:r>
     </w:p>
     <w:p>
@@ -123,7 +283,35 @@
           <w:sz w:val="24"/>
           <w:szCs w:val="24"/>
         </w:rPr>
-        <w:t>Ruhiger lauf erreicht durch Schrägverzahnung der Stirnräder</w:t>
+        <w:t xml:space="preserve">Ruhiger </w:t>
+      </w:r>
+      <w:r>
+        <w:rPr>
+          <w:sz w:val="24"/>
+          <w:szCs w:val="24"/>
+        </w:rPr>
+        <w:t>L</w:t>
+      </w:r>
+      <w:r>
+        <w:rPr>
+          <w:sz w:val="24"/>
+          <w:szCs w:val="24"/>
+        </w:rPr>
+        <w:t>auf</w:t>
+      </w:r>
+      <w:r>
+        <w:rPr>
+          <w:sz w:val="24"/>
+          <w:szCs w:val="24"/>
+        </w:rPr>
+        <w:t>: E</w:t>
+      </w:r>
+      <w:r>
+        <w:rPr>
+          <w:sz w:val="24"/>
+          <w:szCs w:val="24"/>
+        </w:rPr>
+        <w:t>rreicht durch Schrägverzahnung der Stirnräder</w:t>
       </w:r>
       <w:r>
         <w:rPr>
@@ -260,7 +448,35 @@
           <w:sz w:val="24"/>
           <w:szCs w:val="24"/>
         </w:rPr>
-        <w:t>Zielparameter mit maximal 0,5% über Soll-Wert</w:t>
+        <w:t xml:space="preserve">Zielparameter mit maximal 0,5% </w:t>
+      </w:r>
+      <w:r>
+        <w:rPr>
+          <w:sz w:val="24"/>
+          <w:szCs w:val="24"/>
+        </w:rPr>
+        <w:t>positiver Abweichung gegen</w:t>
+      </w:r>
+      <w:r>
+        <w:rPr>
+          <w:sz w:val="24"/>
+          <w:szCs w:val="24"/>
+        </w:rPr>
+        <w:t xml:space="preserve">über </w:t>
+      </w:r>
+      <w:r>
+        <w:rPr>
+          <w:sz w:val="24"/>
+          <w:szCs w:val="24"/>
+        </w:rPr>
+        <w:t xml:space="preserve">dem </w:t>
+      </w:r>
+      <w:r>
+        <w:rPr>
+          <w:sz w:val="24"/>
+          <w:szCs w:val="24"/>
+        </w:rPr>
+        <w:t>Soll-Wert</w:t>
       </w:r>
     </w:p>
     <w:p>
@@ -280,7 +496,21 @@
           <w:sz w:val="24"/>
           <w:szCs w:val="24"/>
         </w:rPr>
-        <w:t>Dauerfest SD&gt;1,5 für alle Wellen an je einer Schwachstelle</w:t>
+        <w:t>Dauerfest SD&gt;1,5 für alle Wellen an je</w:t>
+      </w:r>
+      <w:r>
+        <w:rPr>
+          <w:sz w:val="24"/>
+          <w:szCs w:val="24"/>
+        </w:rPr>
+        <w:t>weils</w:t>
+      </w:r>
+      <w:r>
+        <w:rPr>
+          <w:sz w:val="24"/>
+          <w:szCs w:val="24"/>
+        </w:rPr>
+        <w:t xml:space="preserve"> einer Schwachstelle</w:t>
       </w:r>
     </w:p>
     <w:p>
@@ -301,6 +531,46 @@
           <w:szCs w:val="24"/>
         </w:rPr>
         <w:t>Beständigkeit gegenüber gängigen Umgebungen (Industrie Standard)</w:t>
+      </w:r>
+    </w:p>
+    <w:p>
+      <w:pPr>
+        <w:pStyle w:val="Listenabsatz"/>
+        <w:numPr>
+          <w:ilvl w:val="0"/>
+          <w:numId w:val="4"/>
+        </w:numPr>
+        <w:rPr>
+          <w:sz w:val="24"/>
+          <w:szCs w:val="24"/>
+        </w:rPr>
+      </w:pPr>
+      <w:r>
+        <w:rPr>
+          <w:sz w:val="24"/>
+          <w:szCs w:val="24"/>
+        </w:rPr>
+        <w:t>Flanschflächen zum Anbringen an einem Bohrmaschinen-Hubgestell</w:t>
+      </w:r>
+    </w:p>
+    <w:p>
+      <w:pPr>
+        <w:pStyle w:val="Listenabsatz"/>
+        <w:numPr>
+          <w:ilvl w:val="0"/>
+          <w:numId w:val="4"/>
+        </w:numPr>
+        <w:rPr>
+          <w:sz w:val="24"/>
+          <w:szCs w:val="24"/>
+        </w:rPr>
+      </w:pPr>
+      <w:r>
+        <w:rPr>
+          <w:sz w:val="24"/>
+          <w:szCs w:val="24"/>
+        </w:rPr>
+        <w:t>Eine zentrale Öse zum Anheben des Getriebes</w:t>
       </w:r>
     </w:p>
     <w:sectPr>

</xml_diff>